<commit_message>
Adicionando imagem do MER do banco de dados ao projeto.
</commit_message>
<xml_diff>
--- a/Projeto_WS-Tower.docx
+++ b/Projeto_WS-Tower.docx
@@ -997,8 +997,6 @@
             <w:rPr>
               <w:rFonts w:eastAsiaTheme="minorEastAsia"/>
               <w:noProof/>
-              <w:sz w:val="28"/>
-              <w:szCs w:val="28"/>
               <w:lang w:eastAsia="pt-BR"/>
             </w:rPr>
           </w:pPr>
@@ -1023,13 +1021,11 @@
             </w:rPr>
             <w:fldChar w:fldCharType="separate"/>
           </w:r>
-          <w:hyperlink w:anchor="_Toc43750139" w:history="1">
+          <w:hyperlink w:anchor="_Toc43912279" w:history="1">
             <w:r>
               <w:rPr>
                 <w:rStyle w:val="Hyperlink"/>
                 <w:noProof/>
-                <w:sz w:val="28"/>
-                <w:szCs w:val="28"/>
               </w:rPr>
               <w:t>Nome do Grupo:</w:t>
             </w:r>
@@ -1037,8 +1033,6 @@
               <w:rPr>
                 <w:noProof/>
                 <w:webHidden/>
-                <w:sz w:val="28"/>
-                <w:szCs w:val="28"/>
               </w:rPr>
               <w:tab/>
             </w:r>
@@ -1046,8 +1040,6 @@
               <w:rPr>
                 <w:noProof/>
                 <w:webHidden/>
-                <w:sz w:val="28"/>
-                <w:szCs w:val="28"/>
               </w:rPr>
               <w:fldChar w:fldCharType="begin"/>
             </w:r>
@@ -1055,25 +1047,19 @@
               <w:rPr>
                 <w:noProof/>
                 <w:webHidden/>
-                <w:sz w:val="28"/>
-                <w:szCs w:val="28"/>
-              </w:rPr>
-              <w:instrText xml:space="preserve"> PAGEREF _Toc43750139 \h </w:instrText>
-            </w:r>
-            <w:r>
-              <w:rPr>
-                <w:noProof/>
-                <w:webHidden/>
-                <w:sz w:val="28"/>
-                <w:szCs w:val="28"/>
-              </w:rPr>
-            </w:r>
-            <w:r>
-              <w:rPr>
-                <w:noProof/>
-                <w:webHidden/>
-                <w:sz w:val="28"/>
-                <w:szCs w:val="28"/>
+              </w:rPr>
+              <w:instrText xml:space="preserve"> PAGEREF _Toc43912279 \h </w:instrText>
+            </w:r>
+            <w:r>
+              <w:rPr>
+                <w:noProof/>
+                <w:webHidden/>
+              </w:rPr>
+            </w:r>
+            <w:r>
+              <w:rPr>
+                <w:noProof/>
+                <w:webHidden/>
               </w:rPr>
               <w:fldChar w:fldCharType="separate"/>
             </w:r>
@@ -1081,8 +1067,6 @@
               <w:rPr>
                 <w:noProof/>
                 <w:webHidden/>
-                <w:sz w:val="28"/>
-                <w:szCs w:val="28"/>
               </w:rPr>
               <w:t>2</w:t>
             </w:r>
@@ -1090,8 +1074,6 @@
               <w:rPr>
                 <w:noProof/>
                 <w:webHidden/>
-                <w:sz w:val="28"/>
-                <w:szCs w:val="28"/>
               </w:rPr>
               <w:fldChar w:fldCharType="end"/>
             </w:r>
@@ -1106,18 +1088,14 @@
             <w:rPr>
               <w:rFonts w:eastAsiaTheme="minorEastAsia"/>
               <w:noProof/>
-              <w:sz w:val="28"/>
-              <w:szCs w:val="28"/>
               <w:lang w:eastAsia="pt-BR"/>
             </w:rPr>
           </w:pPr>
-          <w:hyperlink w:anchor="_Toc43750140" w:history="1">
+          <w:hyperlink w:anchor="_Toc43912280" w:history="1">
             <w:r>
               <w:rPr>
                 <w:rStyle w:val="Hyperlink"/>
                 <w:noProof/>
-                <w:sz w:val="28"/>
-                <w:szCs w:val="28"/>
               </w:rPr>
               <w:t>Descrição dos Membros do Grupo</w:t>
             </w:r>
@@ -1125,8 +1103,6 @@
               <w:rPr>
                 <w:noProof/>
                 <w:webHidden/>
-                <w:sz w:val="28"/>
-                <w:szCs w:val="28"/>
               </w:rPr>
               <w:tab/>
             </w:r>
@@ -1134,8 +1110,6 @@
               <w:rPr>
                 <w:noProof/>
                 <w:webHidden/>
-                <w:sz w:val="28"/>
-                <w:szCs w:val="28"/>
               </w:rPr>
               <w:fldChar w:fldCharType="begin"/>
             </w:r>
@@ -1143,25 +1117,19 @@
               <w:rPr>
                 <w:noProof/>
                 <w:webHidden/>
-                <w:sz w:val="28"/>
-                <w:szCs w:val="28"/>
-              </w:rPr>
-              <w:instrText xml:space="preserve"> PAGEREF _Toc43750140 \h </w:instrText>
-            </w:r>
-            <w:r>
-              <w:rPr>
-                <w:noProof/>
-                <w:webHidden/>
-                <w:sz w:val="28"/>
-                <w:szCs w:val="28"/>
-              </w:rPr>
-            </w:r>
-            <w:r>
-              <w:rPr>
-                <w:noProof/>
-                <w:webHidden/>
-                <w:sz w:val="28"/>
-                <w:szCs w:val="28"/>
+              </w:rPr>
+              <w:instrText xml:space="preserve"> PAGEREF _Toc43912280 \h </w:instrText>
+            </w:r>
+            <w:r>
+              <w:rPr>
+                <w:noProof/>
+                <w:webHidden/>
+              </w:rPr>
+            </w:r>
+            <w:r>
+              <w:rPr>
+                <w:noProof/>
+                <w:webHidden/>
               </w:rPr>
               <w:fldChar w:fldCharType="separate"/>
             </w:r>
@@ -1169,8 +1137,6 @@
               <w:rPr>
                 <w:noProof/>
                 <w:webHidden/>
-                <w:sz w:val="28"/>
-                <w:szCs w:val="28"/>
               </w:rPr>
               <w:t>2</w:t>
             </w:r>
@@ -1178,8 +1144,6 @@
               <w:rPr>
                 <w:noProof/>
                 <w:webHidden/>
-                <w:sz w:val="28"/>
-                <w:szCs w:val="28"/>
               </w:rPr>
               <w:fldChar w:fldCharType="end"/>
             </w:r>
@@ -1194,18 +1158,14 @@
             <w:rPr>
               <w:rFonts w:eastAsiaTheme="minorEastAsia"/>
               <w:noProof/>
-              <w:sz w:val="28"/>
-              <w:szCs w:val="28"/>
               <w:lang w:eastAsia="pt-BR"/>
             </w:rPr>
           </w:pPr>
-          <w:hyperlink w:anchor="_Toc43750141" w:history="1">
+          <w:hyperlink w:anchor="_Toc43912281" w:history="1">
             <w:r>
               <w:rPr>
                 <w:rStyle w:val="Hyperlink"/>
                 <w:noProof/>
-                <w:sz w:val="28"/>
-                <w:szCs w:val="28"/>
               </w:rPr>
               <w:t>Versionamento de Código e Repositório:</w:t>
             </w:r>
@@ -1213,8 +1173,6 @@
               <w:rPr>
                 <w:noProof/>
                 <w:webHidden/>
-                <w:sz w:val="28"/>
-                <w:szCs w:val="28"/>
               </w:rPr>
               <w:tab/>
             </w:r>
@@ -1222,8 +1180,6 @@
               <w:rPr>
                 <w:noProof/>
                 <w:webHidden/>
-                <w:sz w:val="28"/>
-                <w:szCs w:val="28"/>
               </w:rPr>
               <w:fldChar w:fldCharType="begin"/>
             </w:r>
@@ -1231,25 +1187,19 @@
               <w:rPr>
                 <w:noProof/>
                 <w:webHidden/>
-                <w:sz w:val="28"/>
-                <w:szCs w:val="28"/>
-              </w:rPr>
-              <w:instrText xml:space="preserve"> PAGEREF _Toc43750141 \h </w:instrText>
-            </w:r>
-            <w:r>
-              <w:rPr>
-                <w:noProof/>
-                <w:webHidden/>
-                <w:sz w:val="28"/>
-                <w:szCs w:val="28"/>
-              </w:rPr>
-            </w:r>
-            <w:r>
-              <w:rPr>
-                <w:noProof/>
-                <w:webHidden/>
-                <w:sz w:val="28"/>
-                <w:szCs w:val="28"/>
+              </w:rPr>
+              <w:instrText xml:space="preserve"> PAGEREF _Toc43912281 \h </w:instrText>
+            </w:r>
+            <w:r>
+              <w:rPr>
+                <w:noProof/>
+                <w:webHidden/>
+              </w:rPr>
+            </w:r>
+            <w:r>
+              <w:rPr>
+                <w:noProof/>
+                <w:webHidden/>
               </w:rPr>
               <w:fldChar w:fldCharType="separate"/>
             </w:r>
@@ -1257,17 +1207,13 @@
               <w:rPr>
                 <w:noProof/>
                 <w:webHidden/>
-                <w:sz w:val="28"/>
-                <w:szCs w:val="28"/>
-              </w:rPr>
-              <w:t>3</w:t>
-            </w:r>
-            <w:r>
-              <w:rPr>
-                <w:noProof/>
-                <w:webHidden/>
-                <w:sz w:val="28"/>
-                <w:szCs w:val="28"/>
+              </w:rPr>
+              <w:t>4</w:t>
+            </w:r>
+            <w:r>
+              <w:rPr>
+                <w:noProof/>
+                <w:webHidden/>
               </w:rPr>
               <w:fldChar w:fldCharType="end"/>
             </w:r>
@@ -1282,18 +1228,14 @@
             <w:rPr>
               <w:rFonts w:eastAsiaTheme="minorEastAsia"/>
               <w:noProof/>
-              <w:sz w:val="28"/>
-              <w:szCs w:val="28"/>
               <w:lang w:eastAsia="pt-BR"/>
             </w:rPr>
           </w:pPr>
-          <w:hyperlink w:anchor="_Toc43750142" w:history="1">
+          <w:hyperlink w:anchor="_Toc43912282" w:history="1">
             <w:r>
               <w:rPr>
                 <w:rStyle w:val="Hyperlink"/>
                 <w:noProof/>
-                <w:sz w:val="28"/>
-                <w:szCs w:val="28"/>
               </w:rPr>
               <w:t>Tecnologias e Ferramentas Usadas no Projeto:</w:t>
             </w:r>
@@ -1301,8 +1243,6 @@
               <w:rPr>
                 <w:noProof/>
                 <w:webHidden/>
-                <w:sz w:val="28"/>
-                <w:szCs w:val="28"/>
               </w:rPr>
               <w:tab/>
             </w:r>
@@ -1310,8 +1250,6 @@
               <w:rPr>
                 <w:noProof/>
                 <w:webHidden/>
-                <w:sz w:val="28"/>
-                <w:szCs w:val="28"/>
               </w:rPr>
               <w:fldChar w:fldCharType="begin"/>
             </w:r>
@@ -1319,25 +1257,19 @@
               <w:rPr>
                 <w:noProof/>
                 <w:webHidden/>
-                <w:sz w:val="28"/>
-                <w:szCs w:val="28"/>
-              </w:rPr>
-              <w:instrText xml:space="preserve"> PAGEREF _Toc43750142 \h </w:instrText>
-            </w:r>
-            <w:r>
-              <w:rPr>
-                <w:noProof/>
-                <w:webHidden/>
-                <w:sz w:val="28"/>
-                <w:szCs w:val="28"/>
-              </w:rPr>
-            </w:r>
-            <w:r>
-              <w:rPr>
-                <w:noProof/>
-                <w:webHidden/>
-                <w:sz w:val="28"/>
-                <w:szCs w:val="28"/>
+              </w:rPr>
+              <w:instrText xml:space="preserve"> PAGEREF _Toc43912282 \h </w:instrText>
+            </w:r>
+            <w:r>
+              <w:rPr>
+                <w:noProof/>
+                <w:webHidden/>
+              </w:rPr>
+            </w:r>
+            <w:r>
+              <w:rPr>
+                <w:noProof/>
+                <w:webHidden/>
               </w:rPr>
               <w:fldChar w:fldCharType="separate"/>
             </w:r>
@@ -1345,17 +1277,13 @@
               <w:rPr>
                 <w:noProof/>
                 <w:webHidden/>
-                <w:sz w:val="28"/>
-                <w:szCs w:val="28"/>
-              </w:rPr>
-              <w:t>3</w:t>
-            </w:r>
-            <w:r>
-              <w:rPr>
-                <w:noProof/>
-                <w:webHidden/>
-                <w:sz w:val="28"/>
-                <w:szCs w:val="28"/>
+              </w:rPr>
+              <w:t>4</w:t>
+            </w:r>
+            <w:r>
+              <w:rPr>
+                <w:noProof/>
+                <w:webHidden/>
               </w:rPr>
               <w:fldChar w:fldCharType="end"/>
             </w:r>
@@ -1370,18 +1298,14 @@
             <w:rPr>
               <w:rFonts w:eastAsiaTheme="minorEastAsia"/>
               <w:noProof/>
-              <w:sz w:val="28"/>
-              <w:szCs w:val="28"/>
               <w:lang w:eastAsia="pt-BR"/>
             </w:rPr>
           </w:pPr>
-          <w:hyperlink w:anchor="_Toc43750143" w:history="1">
+          <w:hyperlink w:anchor="_Toc43912283" w:history="1">
             <w:r>
               <w:rPr>
                 <w:rStyle w:val="Hyperlink"/>
                 <w:noProof/>
-                <w:sz w:val="28"/>
-                <w:szCs w:val="28"/>
               </w:rPr>
               <w:t>Padrões de Desenvolvimento:</w:t>
             </w:r>
@@ -1389,8 +1313,6 @@
               <w:rPr>
                 <w:noProof/>
                 <w:webHidden/>
-                <w:sz w:val="28"/>
-                <w:szCs w:val="28"/>
               </w:rPr>
               <w:tab/>
             </w:r>
@@ -1398,8 +1320,6 @@
               <w:rPr>
                 <w:noProof/>
                 <w:webHidden/>
-                <w:sz w:val="28"/>
-                <w:szCs w:val="28"/>
               </w:rPr>
               <w:fldChar w:fldCharType="begin"/>
             </w:r>
@@ -1407,25 +1327,19 @@
               <w:rPr>
                 <w:noProof/>
                 <w:webHidden/>
-                <w:sz w:val="28"/>
-                <w:szCs w:val="28"/>
-              </w:rPr>
-              <w:instrText xml:space="preserve"> PAGEREF _Toc43750143 \h </w:instrText>
-            </w:r>
-            <w:r>
-              <w:rPr>
-                <w:noProof/>
-                <w:webHidden/>
-                <w:sz w:val="28"/>
-                <w:szCs w:val="28"/>
-              </w:rPr>
-            </w:r>
-            <w:r>
-              <w:rPr>
-                <w:noProof/>
-                <w:webHidden/>
-                <w:sz w:val="28"/>
-                <w:szCs w:val="28"/>
+              </w:rPr>
+              <w:instrText xml:space="preserve"> PAGEREF _Toc43912283 \h </w:instrText>
+            </w:r>
+            <w:r>
+              <w:rPr>
+                <w:noProof/>
+                <w:webHidden/>
+              </w:rPr>
+            </w:r>
+            <w:r>
+              <w:rPr>
+                <w:noProof/>
+                <w:webHidden/>
               </w:rPr>
               <w:fldChar w:fldCharType="separate"/>
             </w:r>
@@ -1433,8 +1347,6 @@
               <w:rPr>
                 <w:noProof/>
                 <w:webHidden/>
-                <w:sz w:val="28"/>
-                <w:szCs w:val="28"/>
               </w:rPr>
               <w:t>4</w:t>
             </w:r>
@@ -1442,8 +1354,76 @@
               <w:rPr>
                 <w:noProof/>
                 <w:webHidden/>
-                <w:sz w:val="28"/>
-                <w:szCs w:val="28"/>
+              </w:rPr>
+              <w:fldChar w:fldCharType="end"/>
+            </w:r>
+          </w:hyperlink>
+        </w:p>
+        <w:p>
+          <w:pPr>
+            <w:pStyle w:val="Sumrio1"/>
+            <w:tabs>
+              <w:tab w:val="right" w:leader="dot" w:pos="8494"/>
+            </w:tabs>
+            <w:rPr>
+              <w:rFonts w:eastAsiaTheme="minorEastAsia"/>
+              <w:noProof/>
+              <w:lang w:eastAsia="pt-BR"/>
+            </w:rPr>
+          </w:pPr>
+          <w:hyperlink w:anchor="_Toc43912284" w:history="1">
+            <w:r>
+              <w:rPr>
+                <w:rStyle w:val="Hyperlink"/>
+                <w:noProof/>
+              </w:rPr>
+              <w:t>Banco de Dados</w:t>
+            </w:r>
+            <w:r>
+              <w:rPr>
+                <w:noProof/>
+                <w:webHidden/>
+              </w:rPr>
+              <w:tab/>
+            </w:r>
+            <w:r>
+              <w:rPr>
+                <w:noProof/>
+                <w:webHidden/>
+              </w:rPr>
+              <w:fldChar w:fldCharType="begin"/>
+            </w:r>
+            <w:r>
+              <w:rPr>
+                <w:noProof/>
+                <w:webHidden/>
+              </w:rPr>
+              <w:instrText xml:space="preserve"> PAGEREF _Toc43912284 \h </w:instrText>
+            </w:r>
+            <w:r>
+              <w:rPr>
+                <w:noProof/>
+                <w:webHidden/>
+              </w:rPr>
+            </w:r>
+            <w:r>
+              <w:rPr>
+                <w:noProof/>
+                <w:webHidden/>
+              </w:rPr>
+              <w:fldChar w:fldCharType="separate"/>
+            </w:r>
+            <w:r>
+              <w:rPr>
+                <w:noProof/>
+                <w:webHidden/>
+              </w:rPr>
+              <w:t>5</w:t>
+            </w:r>
+            <w:r>
+              <w:rPr>
+                <w:noProof/>
+                <w:webHidden/>
               </w:rPr>
               <w:fldChar w:fldCharType="end"/>
             </w:r>
@@ -1594,7 +1574,7 @@
           <w:szCs w:val="40"/>
         </w:rPr>
       </w:pPr>
-      <w:bookmarkStart w:id="0" w:name="_Toc43750139"/>
+      <w:bookmarkStart w:id="0" w:name="_Toc43912279"/>
       <w:r>
         <w:rPr>
           <w:color w:val="000000" w:themeColor="text1"/>
@@ -1652,7 +1632,7 @@
           <w:szCs w:val="40"/>
         </w:rPr>
       </w:pPr>
-      <w:bookmarkStart w:id="1" w:name="_Toc43750140"/>
+      <w:bookmarkStart w:id="1" w:name="_Toc43912280"/>
       <w:r>
         <w:rPr>
           <w:color w:val="000000" w:themeColor="text1"/>
@@ -2402,7 +2382,7 @@
         </w:rPr>
       </w:pPr>
       <w:bookmarkStart w:id="2" w:name="_Toc43748055"/>
-      <w:bookmarkStart w:id="3" w:name="_Toc43750141"/>
+      <w:bookmarkStart w:id="3" w:name="_Toc43912281"/>
       <w:r>
         <w:rPr>
           <w:color w:val="000000" w:themeColor="text1"/>
@@ -2532,7 +2512,7 @@
           <w:szCs w:val="40"/>
         </w:rPr>
       </w:pPr>
-      <w:bookmarkStart w:id="4" w:name="_Toc43750142"/>
+      <w:bookmarkStart w:id="4" w:name="_Toc43912282"/>
       <w:r>
         <w:rPr>
           <w:color w:val="000000" w:themeColor="text1"/>
@@ -2632,7 +2612,7 @@
           <w:szCs w:val="40"/>
         </w:rPr>
       </w:pPr>
-      <w:bookmarkStart w:id="5" w:name="_Toc43750143"/>
+      <w:bookmarkStart w:id="5" w:name="_Toc43912283"/>
       <w:r>
         <w:rPr>
           <w:color w:val="000000" w:themeColor="text1"/>
@@ -2876,8 +2856,87 @@
         <w:t>.</w:t>
       </w:r>
     </w:p>
+    <w:p>
+      <w:pPr>
+        <w:jc w:val="both"/>
+        <w:rPr>
+          <w:sz w:val="28"/>
+          <w:szCs w:val="28"/>
+        </w:rPr>
+      </w:pPr>
+    </w:p>
+    <w:p>
+      <w:pPr>
+        <w:pStyle w:val="Ttulo1"/>
+        <w:rPr>
+          <w:color w:val="auto"/>
+          <w:sz w:val="40"/>
+          <w:szCs w:val="40"/>
+        </w:rPr>
+      </w:pPr>
+      <w:bookmarkStart w:id="6" w:name="_Toc43912284"/>
+      <w:r>
+        <w:rPr>
+          <w:color w:val="auto"/>
+          <w:sz w:val="40"/>
+          <w:szCs w:val="40"/>
+        </w:rPr>
+        <w:lastRenderedPageBreak/>
+        <w:t>Banco de Dados</w:t>
+      </w:r>
+      <w:r>
+        <w:rPr>
+          <w:noProof/>
+          <w:color w:val="auto"/>
+          <w:sz w:val="40"/>
+          <w:szCs w:val="40"/>
+        </w:rPr>
+        <w:drawing>
+          <wp:inline distT="0" distB="0" distL="0" distR="0" wp14:anchorId="5A8C9EFA" wp14:editId="7D7918AA">
+            <wp:extent cx="4972744" cy="4677428"/>
+            <wp:effectExtent l="0" t="0" r="0" b="8890"/>
+            <wp:docPr id="1" name="Imagem 1" descr="Tela de computador com texto preto sobre fundo branco&#10;&#10;Descrição gerada automaticamente"/>
+            <wp:cNvGraphicFramePr>
+              <a:graphicFrameLocks xmlns:a="http://schemas.openxmlformats.org/drawingml/2006/main" noChangeAspect="1"/>
+            </wp:cNvGraphicFramePr>
+            <a:graphic xmlns:a="http://schemas.openxmlformats.org/drawingml/2006/main">
+              <a:graphicData uri="http://schemas.openxmlformats.org/drawingml/2006/picture">
+                <pic:pic xmlns:pic="http://schemas.openxmlformats.org/drawingml/2006/picture">
+                  <pic:nvPicPr>
+                    <pic:cNvPr id="1" name="MER.png"/>
+                    <pic:cNvPicPr/>
+                  </pic:nvPicPr>
+                  <pic:blipFill>
+                    <a:blip r:embed="rId9">
+                      <a:extLst>
+                        <a:ext uri="{28A0092B-C50C-407E-A947-70E740481C1C}">
+                          <a14:useLocalDpi xmlns:a14="http://schemas.microsoft.com/office/drawing/2010/main" val="0"/>
+                        </a:ext>
+                      </a:extLst>
+                    </a:blip>
+                    <a:stretch>
+                      <a:fillRect/>
+                    </a:stretch>
+                  </pic:blipFill>
+                  <pic:spPr>
+                    <a:xfrm>
+                      <a:off x="0" y="0"/>
+                      <a:ext cx="4972744" cy="4677428"/>
+                    </a:xfrm>
+                    <a:prstGeom prst="rect">
+                      <a:avLst/>
+                    </a:prstGeom>
+                  </pic:spPr>
+                </pic:pic>
+              </a:graphicData>
+            </a:graphic>
+          </wp:inline>
+        </w:drawing>
+      </w:r>
+      <w:bookmarkEnd w:id="6"/>
+    </w:p>
     <w:sectPr>
-      <w:headerReference w:type="default" r:id="rId9"/>
+      <w:headerReference w:type="default" r:id="rId10"/>
       <w:pgSz w:w="11906" w:h="16838"/>
       <w:pgMar w:top="1417" w:right="1701" w:bottom="1417" w:left="1701" w:header="708" w:footer="708" w:gutter="0"/>
       <w:pgNumType w:start="0"/>

</xml_diff>